<commit_message>
created works cited page
</commit_message>
<xml_diff>
--- a/Machine Learning In Trading - Aaron Lee (2017).docx
+++ b/Machine Learning In Trading - Aaron Lee (2017).docx
@@ -17,7 +17,7 @@
           <w:sz w:val="24"/>
           <w:szCs w:val="24"/>
         </w:rPr>
-        <w:t>Aaron Lee</w:t>
+        <w:t>aron Lee</w:t>
       </w:r>
     </w:p>
     <w:p>
@@ -493,39 +493,7 @@
           <w:sz w:val="24"/>
           <w:szCs w:val="24"/>
         </w:rPr>
-        <w:t>. The only catch, is sufficient data must be provided, which is</w:t>
-      </w:r>
-      <w:r>
-        <w:rPr>
-          <w:rFonts w:ascii="Times New Roman" w:hAnsi="Times New Roman" w:cs="Times New Roman"/>
-          <w:sz w:val="24"/>
-          <w:szCs w:val="24"/>
-        </w:rPr>
-        <w:t xml:space="preserve"> not a problem with the Internet</w:t>
-      </w:r>
-      <w:r>
-        <w:rPr>
-          <w:rFonts w:ascii="Times New Roman" w:hAnsi="Times New Roman" w:cs="Times New Roman"/>
-          <w:sz w:val="24"/>
-          <w:szCs w:val="24"/>
-        </w:rPr>
-        <w:t>. Today, 2.5 exabytes of data are produced daily, so there is no shortage</w:t>
-      </w:r>
-      <w:r>
-        <w:rPr>
-          <w:rFonts w:ascii="Times New Roman" w:hAnsi="Times New Roman" w:cs="Times New Roman"/>
-          <w:sz w:val="24"/>
-          <w:szCs w:val="24"/>
-        </w:rPr>
-        <w:t xml:space="preserve"> in data</w:t>
-      </w:r>
-      <w:r>
-        <w:rPr>
-          <w:rFonts w:ascii="Times New Roman" w:hAnsi="Times New Roman" w:cs="Times New Roman"/>
-          <w:sz w:val="24"/>
-          <w:szCs w:val="24"/>
-        </w:rPr>
-        <w:t>. Machine Learning is also fast. Once the system has been trained with sufficient data, it can make predictions within nanoseconds, surpassing h</w:t>
+        <w:t>. The only catch, is sufficient data must be provided, which is not a problem with the Internet. Today, 2.5 exabytes of data are produced daily, so there is no shortage in data. Machine Learning is also fast. Once the system has been trained with sufficient data, it can make predictions within nanoseconds, surpassing h</w:t>
       </w:r>
       <w:r>
         <w:rPr>
@@ -770,7 +738,39 @@
           <w:szCs w:val="24"/>
         </w:rPr>
         <w:lastRenderedPageBreak/>
-        <w:t>The purpose of this literature review is to provide an overview of ML applications in trading. We will answer the two following questions: 1) What doesn’t work? 2) What works? However, the content discussed herein will not go in details on the details of how and why.</w:t>
+        <w:t>The purpose of this lit</w:t>
+      </w:r>
+      <w:r>
+        <w:rPr>
+          <w:rFonts w:ascii="Times New Roman" w:hAnsi="Times New Roman" w:cs="Times New Roman"/>
+          <w:sz w:val="24"/>
+          <w:szCs w:val="24"/>
+        </w:rPr>
+        <w:t xml:space="preserve">erature review is to provide a glimpse </w:t>
+      </w:r>
+      <w:r>
+        <w:rPr>
+          <w:rFonts w:ascii="Times New Roman" w:hAnsi="Times New Roman" w:cs="Times New Roman"/>
+          <w:sz w:val="24"/>
+          <w:szCs w:val="24"/>
+        </w:rPr>
+        <w:t xml:space="preserve">of ML </w:t>
+      </w:r>
+      <w:r>
+        <w:rPr>
+          <w:rFonts w:ascii="Times New Roman" w:hAnsi="Times New Roman" w:cs="Times New Roman"/>
+          <w:sz w:val="24"/>
+          <w:szCs w:val="24"/>
+        </w:rPr>
+        <w:t>research</w:t>
+      </w:r>
+      <w:r>
+        <w:rPr>
+          <w:rFonts w:ascii="Times New Roman" w:hAnsi="Times New Roman" w:cs="Times New Roman"/>
+          <w:sz w:val="24"/>
+          <w:szCs w:val="24"/>
+        </w:rPr>
+        <w:t xml:space="preserve"> in trading. We will answer the two following questions: 1) What doesn’t work? 2) What works? However, the content discussed herein will not go in details on the details of how and why.</w:t>
       </w:r>
     </w:p>
     <w:p>
@@ -839,6 +839,24 @@
           <w:sz w:val="24"/>
           <w:szCs w:val="24"/>
         </w:rPr>
+        <w:t>With respect to information, the market can be analyzed using the Efficient Market</w:t>
+      </w:r>
+    </w:p>
+    <w:p>
+      <w:pPr>
+        <w:pStyle w:val="NoSpacing"/>
+        <w:rPr>
+          <w:rFonts w:ascii="Times New Roman" w:hAnsi="Times New Roman" w:cs="Times New Roman"/>
+          <w:sz w:val="24"/>
+          <w:szCs w:val="24"/>
+        </w:rPr>
+      </w:pPr>
+      <w:r>
+        <w:rPr>
+          <w:rFonts w:ascii="Times New Roman" w:hAnsi="Times New Roman" w:cs="Times New Roman"/>
+          <w:sz w:val="24"/>
+          <w:szCs w:val="24"/>
+        </w:rPr>
         <w:t>The mar</w:t>
       </w:r>
       <w:r>
@@ -856,6 +874,58 @@
           <w:szCs w:val="24"/>
         </w:rPr>
         <w:t xml:space="preserve"> (EMH), which asserts </w:t>
+      </w:r>
+      <w:r>
+        <w:rPr>
+          <w:rFonts w:ascii="Times New Roman" w:hAnsi="Times New Roman" w:cs="Times New Roman"/>
+          <w:sz w:val="24"/>
+          <w:szCs w:val="24"/>
+        </w:rPr>
+        <w:t>the market is informationally efficient and any traded assets is properly price</w:t>
+      </w:r>
+      <w:r>
+        <w:rPr>
+          <w:rFonts w:ascii="Times New Roman" w:hAnsi="Times New Roman" w:cs="Times New Roman"/>
+          <w:sz w:val="24"/>
+          <w:szCs w:val="24"/>
+        </w:rPr>
+        <w:t>d in real-time.</w:t>
+      </w:r>
+    </w:p>
+    <w:p>
+      <w:pPr>
+        <w:pStyle w:val="NoSpacing"/>
+        <w:rPr>
+          <w:rFonts w:ascii="Times New Roman" w:hAnsi="Times New Roman" w:cs="Times New Roman"/>
+          <w:sz w:val="24"/>
+          <w:szCs w:val="24"/>
+        </w:rPr>
+      </w:pPr>
+    </w:p>
+    <w:p>
+      <w:pPr>
+        <w:pStyle w:val="NoSpacing"/>
+        <w:rPr>
+          <w:rFonts w:ascii="Times New Roman" w:hAnsi="Times New Roman" w:cs="Times New Roman"/>
+          <w:sz w:val="24"/>
+          <w:szCs w:val="24"/>
+        </w:rPr>
+      </w:pPr>
+      <w:r>
+        <w:rPr>
+          <w:rFonts w:ascii="Times New Roman" w:hAnsi="Times New Roman" w:cs="Times New Roman"/>
+          <w:sz w:val="24"/>
+          <w:szCs w:val="24"/>
+        </w:rPr>
+        <w:t xml:space="preserve">The Efficient Market Hypothesis (EMH) </w:t>
+      </w:r>
+      <w:r>
+        <w:rPr>
+          <w:rFonts w:ascii="Times New Roman" w:hAnsi="Times New Roman" w:cs="Times New Roman"/>
+          <w:sz w:val="24"/>
+          <w:szCs w:val="24"/>
+        </w:rPr>
+        <w:t>makes a very substantial claim regarding the ability to make</w:t>
       </w:r>
       <w:bookmarkStart w:id="0" w:name="_GoBack"/>
       <w:bookmarkEnd w:id="0"/>
@@ -873,26 +943,6 @@
     <w:p>
       <w:pPr>
         <w:pStyle w:val="NoSpacing"/>
-        <w:rPr>
-          <w:rFonts w:ascii="Times New Roman" w:hAnsi="Times New Roman" w:cs="Times New Roman"/>
-          <w:sz w:val="24"/>
-          <w:szCs w:val="24"/>
-        </w:rPr>
-      </w:pPr>
-    </w:p>
-    <w:p>
-      <w:pPr>
-        <w:pStyle w:val="NoSpacing"/>
-        <w:rPr>
-          <w:rFonts w:ascii="Times New Roman" w:hAnsi="Times New Roman" w:cs="Times New Roman"/>
-          <w:sz w:val="24"/>
-          <w:szCs w:val="24"/>
-        </w:rPr>
-      </w:pPr>
-    </w:p>
-    <w:p>
-      <w:pPr>
-        <w:pStyle w:val="NoSpacing"/>
         <w:jc w:val="center"/>
         <w:rPr>
           <w:rFonts w:ascii="Times New Roman" w:hAnsi="Times New Roman" w:cs="Times New Roman"/>
@@ -923,11 +973,168 @@
     </w:p>
     <w:p>
       <w:pPr>
-        <w:pStyle w:val="NoSpacing"/>
-        <w:ind w:left="720"/>
         <w:rPr>
           <w:rFonts w:ascii="Times New Roman" w:hAnsi="Times New Roman" w:cs="Times New Roman"/>
           <w:b/>
+          <w:sz w:val="24"/>
+          <w:szCs w:val="24"/>
+        </w:rPr>
+      </w:pPr>
+      <w:r>
+        <w:rPr>
+          <w:rFonts w:ascii="Times New Roman" w:hAnsi="Times New Roman" w:cs="Times New Roman"/>
+          <w:b/>
+          <w:sz w:val="24"/>
+          <w:szCs w:val="24"/>
+        </w:rPr>
+        <w:br w:type="page"/>
+      </w:r>
+    </w:p>
+    <w:p>
+      <w:pPr>
+        <w:pStyle w:val="NoSpacing"/>
+        <w:spacing w:line="480" w:lineRule="auto"/>
+        <w:ind w:left="1440" w:hanging="720"/>
+        <w:contextualSpacing/>
+        <w:jc w:val="center"/>
+        <w:rPr>
+          <w:rFonts w:ascii="Times New Roman" w:hAnsi="Times New Roman" w:cs="Times New Roman"/>
+          <w:sz w:val="24"/>
+          <w:szCs w:val="24"/>
+        </w:rPr>
+      </w:pPr>
+      <w:r>
+        <w:rPr>
+          <w:rFonts w:ascii="Times New Roman" w:hAnsi="Times New Roman" w:cs="Times New Roman"/>
+          <w:sz w:val="24"/>
+          <w:szCs w:val="24"/>
+        </w:rPr>
+        <w:lastRenderedPageBreak/>
+        <w:t>Works Cited</w:t>
+      </w:r>
+    </w:p>
+    <w:p>
+      <w:pPr>
+        <w:pStyle w:val="NoSpacing"/>
+        <w:spacing w:line="480" w:lineRule="auto"/>
+        <w:ind w:left="720" w:hanging="720"/>
+        <w:contextualSpacing/>
+        <w:rPr>
+          <w:rFonts w:ascii="Times New Roman" w:hAnsi="Times New Roman" w:cs="Times New Roman"/>
+          <w:sz w:val="24"/>
+          <w:szCs w:val="24"/>
+        </w:rPr>
+      </w:pPr>
+      <w:r>
+        <w:rPr>
+          <w:rFonts w:ascii="Times New Roman" w:hAnsi="Times New Roman" w:cs="Times New Roman"/>
+          <w:sz w:val="24"/>
+          <w:szCs w:val="24"/>
+        </w:rPr>
+        <w:t>Malkiel, Burton G. "The efficient market hypothesis and its critics." The Journal of Economic Perspectives 17.1 (2003): 59-82.</w:t>
+      </w:r>
+    </w:p>
+    <w:p>
+      <w:pPr>
+        <w:pStyle w:val="NoSpacing"/>
+        <w:spacing w:line="480" w:lineRule="auto"/>
+        <w:ind w:left="720" w:hanging="720"/>
+        <w:contextualSpacing/>
+        <w:rPr>
+          <w:rFonts w:ascii="Times New Roman" w:hAnsi="Times New Roman" w:cs="Times New Roman"/>
+          <w:sz w:val="24"/>
+          <w:szCs w:val="24"/>
+        </w:rPr>
+      </w:pPr>
+      <w:r>
+        <w:rPr>
+          <w:rFonts w:ascii="Times New Roman" w:hAnsi="Times New Roman" w:cs="Times New Roman"/>
+          <w:sz w:val="24"/>
+          <w:szCs w:val="24"/>
+        </w:rPr>
+        <w:t>Malkiel, Burton G. "Efficient market hypothesis." The New Palgrave: Finance. Norton, New York (1989): 127-134.</w:t>
+      </w:r>
+    </w:p>
+    <w:p>
+      <w:pPr>
+        <w:pStyle w:val="NoSpacing"/>
+        <w:spacing w:line="480" w:lineRule="auto"/>
+        <w:ind w:left="720" w:hanging="720"/>
+        <w:contextualSpacing/>
+        <w:rPr>
+          <w:rFonts w:ascii="Times New Roman" w:hAnsi="Times New Roman" w:cs="Times New Roman"/>
+          <w:sz w:val="24"/>
+          <w:szCs w:val="24"/>
+        </w:rPr>
+      </w:pPr>
+      <w:r>
+        <w:rPr>
+          <w:rFonts w:ascii="Times New Roman" w:hAnsi="Times New Roman" w:cs="Times New Roman"/>
+          <w:sz w:val="24"/>
+          <w:szCs w:val="24"/>
+        </w:rPr>
+        <w:t>Tsai, C. F., and S. P. Wang. "Stock price forecasting by hybrid machine learning techniques." Proceedings of the International MultiConference of Engineers and Computer Scientists. Vol. 1. No. 755. 2009.</w:t>
+      </w:r>
+    </w:p>
+    <w:p>
+      <w:pPr>
+        <w:pStyle w:val="NoSpacing"/>
+        <w:spacing w:line="480" w:lineRule="auto"/>
+        <w:ind w:left="720" w:hanging="720"/>
+        <w:contextualSpacing/>
+        <w:rPr>
+          <w:rFonts w:ascii="Times New Roman" w:hAnsi="Times New Roman" w:cs="Times New Roman"/>
+          <w:sz w:val="24"/>
+          <w:szCs w:val="24"/>
+        </w:rPr>
+      </w:pPr>
+      <w:r>
+        <w:rPr>
+          <w:rFonts w:ascii="Times New Roman" w:hAnsi="Times New Roman" w:cs="Times New Roman"/>
+          <w:sz w:val="24"/>
+          <w:szCs w:val="24"/>
+        </w:rPr>
+        <w:t>Zhang, Wenbin, and Steven Skiena. "Trading Strategies to Exploit</w:t>
+      </w:r>
+      <w:r>
+        <w:rPr>
+          <w:rFonts w:ascii="Times New Roman" w:hAnsi="Times New Roman" w:cs="Times New Roman"/>
+          <w:sz w:val="24"/>
+          <w:szCs w:val="24"/>
+        </w:rPr>
+        <w:t xml:space="preserve"> Blog and News Sentiment." ICWSM</w:t>
+      </w:r>
+      <w:r>
+        <w:rPr>
+          <w:rFonts w:ascii="Times New Roman" w:hAnsi="Times New Roman" w:cs="Times New Roman"/>
+          <w:sz w:val="24"/>
+          <w:szCs w:val="24"/>
+        </w:rPr>
+        <w:t>. 2010.</w:t>
+      </w:r>
+    </w:p>
+    <w:p>
+      <w:pPr>
+        <w:pStyle w:val="NoSpacing"/>
+        <w:spacing w:line="480" w:lineRule="auto"/>
+        <w:ind w:left="720" w:hanging="720"/>
+        <w:contextualSpacing/>
+        <w:rPr>
+          <w:rFonts w:ascii="Times New Roman" w:hAnsi="Times New Roman" w:cs="Times New Roman"/>
+          <w:sz w:val="24"/>
+          <w:szCs w:val="24"/>
+        </w:rPr>
+      </w:pPr>
+    </w:p>
+    <w:p>
+      <w:pPr>
+        <w:pStyle w:val="NoSpacing"/>
+        <w:spacing w:line="480" w:lineRule="auto"/>
+        <w:ind w:left="1440" w:hanging="720"/>
+        <w:contextualSpacing/>
+        <w:jc w:val="center"/>
+        <w:rPr>
+          <w:rFonts w:ascii="Times New Roman" w:hAnsi="Times New Roman" w:cs="Times New Roman"/>
           <w:sz w:val="24"/>
           <w:szCs w:val="24"/>
         </w:rPr>
@@ -1064,7 +1271,7 @@
             <w:sz w:val="24"/>
             <w:szCs w:val="24"/>
           </w:rPr>
-          <w:t>2</w:t>
+          <w:t>4</w:t>
         </w:r>
         <w:r>
           <w:rPr>
@@ -1811,6 +2018,7 @@
   <w:style w:type="character" w:default="1" w:styleId="DefaultParagraphFont">
     <w:name w:val="Default Paragraph Font"/>
     <w:uiPriority w:val="1"/>
+    <w:semiHidden/>
     <w:unhideWhenUsed/>
   </w:style>
   <w:style w:type="table" w:default="1" w:styleId="TableNormal">

</xml_diff>